<commit_message>
Fixed typo in --ff-only
</commit_message>
<xml_diff>
--- a/docs/materials/09-A-VCIII-SynchWithUpstream.docx
+++ b/docs/materials/09-A-VCIII-SynchWithUpstream.docx
@@ -429,7 +429,21 @@
         <w:rPr>
           <w:rFonts w:asciiTheme="minorHAnsi" w:hAnsiTheme="minorHAnsi" w:cstheme="minorHAnsi"/>
         </w:rPr>
-        <w:t xml:space="preserve">use those PR’s in </w:t>
+        <w:t xml:space="preserve">use those </w:t>
+      </w:r>
+      <w:proofErr w:type="gramStart"/>
+      <w:r>
+        <w:rPr>
+          <w:rFonts w:asciiTheme="minorHAnsi" w:hAnsiTheme="minorHAnsi" w:cstheme="minorHAnsi"/>
+        </w:rPr>
+        <w:t>PR’s</w:t>
+      </w:r>
+      <w:proofErr w:type="gramEnd"/>
+      <w:r>
+        <w:rPr>
+          <w:rFonts w:asciiTheme="minorHAnsi" w:hAnsiTheme="minorHAnsi" w:cstheme="minorHAnsi"/>
+        </w:rPr>
+        <w:t xml:space="preserve"> in </w:t>
       </w:r>
       <w:r>
         <w:rPr>
@@ -2663,7 +2677,13 @@
         <w:rPr>
           <w:rFonts w:ascii="Courier" w:hAnsi="Courier" w:cstheme="minorHAnsi"/>
         </w:rPr>
-        <w:t xml:space="preserve">-ff-only </w:t>
+        <w:t>--</w:t>
+      </w:r>
+      <w:r>
+        <w:rPr>
+          <w:rFonts w:ascii="Courier" w:hAnsi="Courier" w:cstheme="minorHAnsi"/>
+        </w:rPr>
+        <w:t xml:space="preserve">ff-only </w:t>
       </w:r>
       <w:r>
         <w:rPr>

</xml_diff>